<commit_message>
added all the final documentations
</commit_message>
<xml_diff>
--- a/Project Initiation/Project Charter/Project Charter (Group 5).docx
+++ b/Project Initiation/Project Charter/Project Charter (Group 5).docx
@@ -1,10 +1,10 @@
 
 <file path=word/document.xml><?xml version="1.0" encoding="utf-8"?>
-<w:document xmlns:wpc="http://schemas.microsoft.com/office/word/2010/wordprocessingCanvas" xmlns:cx="http://schemas.microsoft.com/office/drawing/2014/chartex" xmlns:cx1="http://schemas.microsoft.com/office/drawing/2015/9/8/chartex" xmlns:cx2="http://schemas.microsoft.com/office/drawing/2015/10/21/chartex" xmlns:cx3="http://schemas.microsoft.com/office/drawing/2016/5/9/chartex" xmlns:cx4="http://schemas.microsoft.com/office/drawing/2016/5/10/chartex" xmlns:cx5="http://schemas.microsoft.com/office/drawing/2016/5/11/chartex" xmlns:cx6="http://schemas.microsoft.com/office/drawing/2016/5/12/chartex" xmlns:cx7="http://schemas.microsoft.com/office/drawing/2016/5/13/chartex" xmlns:cx8="http://schemas.microsoft.com/office/drawing/2016/5/14/chartex" xmlns:mc="http://schemas.openxmlformats.org/markup-compatibility/2006" xmlns:aink="http://schemas.microsoft.com/office/drawing/2016/ink" xmlns:am3d="http://schemas.microsoft.com/office/drawing/2017/model3d" xmlns:o="urn:schemas-microsoft-com:office:office" xmlns:r="http://schemas.openxmlformats.org/officeDocument/2006/relationships" xmlns:m="http://schemas.openxmlformats.org/officeDocument/2006/math" xmlns:v="urn:schemas-microsoft-com:vml" xmlns:wp14="http://schemas.microsoft.com/office/word/2010/wordprocessingDrawing" xmlns:wp="http://schemas.openxmlformats.org/drawingml/2006/wordprocessingDrawing" xmlns:w10="urn:schemas-microsoft-com:office:word" xmlns:w="http://schemas.openxmlformats.org/wordprocessingml/2006/main" xmlns:w14="http://schemas.microsoft.com/office/word/2010/wordml" xmlns:w15="http://schemas.microsoft.com/office/word/2012/wordml" xmlns:w16cid="http://schemas.microsoft.com/office/word/2016/wordml/cid" xmlns:w16se="http://schemas.microsoft.com/office/word/2015/wordml/symex" xmlns:wpg="http://schemas.microsoft.com/office/word/2010/wordprocessingGroup" xmlns:wpi="http://schemas.microsoft.com/office/word/2010/wordprocessingInk" xmlns:wne="http://schemas.microsoft.com/office/word/2006/wordml" xmlns:wps="http://schemas.microsoft.com/office/word/2010/wordprocessingShape" mc:Ignorable="w14 w15 w16se w16cid wp14">
+<w:document xmlns:wpc="http://schemas.microsoft.com/office/word/2010/wordprocessingCanvas" xmlns:cx="http://schemas.microsoft.com/office/drawing/2014/chartex" xmlns:cx1="http://schemas.microsoft.com/office/drawing/2015/9/8/chartex" xmlns:cx2="http://schemas.microsoft.com/office/drawing/2015/10/21/chartex" xmlns:cx3="http://schemas.microsoft.com/office/drawing/2016/5/9/chartex" xmlns:cx4="http://schemas.microsoft.com/office/drawing/2016/5/10/chartex" xmlns:cx5="http://schemas.microsoft.com/office/drawing/2016/5/11/chartex" xmlns:cx6="http://schemas.microsoft.com/office/drawing/2016/5/12/chartex" xmlns:cx7="http://schemas.microsoft.com/office/drawing/2016/5/13/chartex" xmlns:cx8="http://schemas.microsoft.com/office/drawing/2016/5/14/chartex" xmlns:mc="http://schemas.openxmlformats.org/markup-compatibility/2006" xmlns:aink="http://schemas.microsoft.com/office/drawing/2016/ink" xmlns:am3d="http://schemas.microsoft.com/office/drawing/2017/model3d" xmlns:o="urn:schemas-microsoft-com:office:office" xmlns:r="http://schemas.openxmlformats.org/officeDocument/2006/relationships" xmlns:m="http://schemas.openxmlformats.org/officeDocument/2006/math" xmlns:v="urn:schemas-microsoft-com:vml" xmlns:wp14="http://schemas.microsoft.com/office/word/2010/wordprocessingDrawing" xmlns:wp="http://schemas.openxmlformats.org/drawingml/2006/wordprocessingDrawing" xmlns:w10="urn:schemas-microsoft-com:office:word" xmlns:w="http://schemas.openxmlformats.org/wordprocessingml/2006/main" xmlns:w14="http://schemas.microsoft.com/office/word/2010/wordml" xmlns:w15="http://schemas.microsoft.com/office/word/2012/wordml" xmlns:w16cex="http://schemas.microsoft.com/office/word/2018/wordml/cex" xmlns:w16cid="http://schemas.microsoft.com/office/word/2016/wordml/cid" xmlns:w16="http://schemas.microsoft.com/office/word/2018/wordml" xmlns:w16se="http://schemas.microsoft.com/office/word/2015/wordml/symex" xmlns:wpg="http://schemas.microsoft.com/office/word/2010/wordprocessingGroup" xmlns:wpi="http://schemas.microsoft.com/office/word/2010/wordprocessingInk" xmlns:wne="http://schemas.microsoft.com/office/word/2006/wordml" xmlns:wps="http://schemas.microsoft.com/office/word/2010/wordprocessingShape" mc:Ignorable="w14 w15 w16se w16cid w16 w16cex wp14">
   <w:body>
     <w:p>
       <w:pPr>
-        <w:jc w:val="center"/>
+        <w:jc w:val="both"/>
         <w:rPr>
           <w:b/>
           <w:sz w:val="52"/>
@@ -20,7 +20,11 @@
         <w:t>Project Charter</w:t>
       </w:r>
     </w:p>
-    <w:p/>
+    <w:p>
+      <w:pPr>
+        <w:jc w:val="both"/>
+      </w:pPr>
+    </w:p>
     <w:tbl>
       <w:tblPr>
         <w:tblStyle w:val="TableGrid"/>
@@ -36,6 +40,9 @@
             <w:tcW w:w="9242" w:type="dxa"/>
           </w:tcPr>
           <w:p>
+            <w:pPr>
+              <w:jc w:val="both"/>
+            </w:pPr>
             <w:r>
               <w:t>Project Title</w:t>
             </w:r>
@@ -47,6 +54,9 @@
             </w:r>
           </w:p>
           <w:p>
+            <w:pPr>
+              <w:jc w:val="both"/>
+            </w:pPr>
             <w:r>
               <w:t>Sponsored</w:t>
             </w:r>
@@ -55,11 +65,17 @@
             </w:r>
           </w:p>
           <w:p>
+            <w:pPr>
+              <w:jc w:val="both"/>
+            </w:pPr>
             <w:r>
               <w:t>Manager: Rohit Pandey</w:t>
             </w:r>
           </w:p>
           <w:p>
+            <w:pPr>
+              <w:jc w:val="both"/>
+            </w:pPr>
             <w:r>
               <w:t>Leader:</w:t>
             </w:r>
@@ -68,11 +84,17 @@
             </w:r>
           </w:p>
           <w:p>
+            <w:pPr>
+              <w:jc w:val="both"/>
+            </w:pPr>
             <w:r>
               <w:t xml:space="preserve">Team Name: The Influencers </w:t>
             </w:r>
           </w:p>
           <w:p>
+            <w:pPr>
+              <w:jc w:val="both"/>
+            </w:pPr>
             <w:r>
               <w:t xml:space="preserve">Target Customer: Local </w:t>
             </w:r>
@@ -86,8 +108,15 @@
         </w:tc>
       </w:tr>
     </w:tbl>
-    <w:p/>
     <w:p>
+      <w:pPr>
+        <w:jc w:val="both"/>
+      </w:pPr>
+    </w:p>
+    <w:p>
+      <w:pPr>
+        <w:jc w:val="both"/>
+      </w:pPr>
       <w:r>
         <w:t>Version Control</w:t>
       </w:r>
@@ -109,6 +138,9 @@
             <w:tcW w:w="959" w:type="dxa"/>
           </w:tcPr>
           <w:p>
+            <w:pPr>
+              <w:jc w:val="both"/>
+            </w:pPr>
             <w:r>
               <w:t>Version</w:t>
             </w:r>
@@ -119,6 +151,9 @@
             <w:tcW w:w="1134" w:type="dxa"/>
           </w:tcPr>
           <w:p>
+            <w:pPr>
+              <w:jc w:val="both"/>
+            </w:pPr>
             <w:r>
               <w:t>Date</w:t>
             </w:r>
@@ -129,6 +164,9 @@
             <w:tcW w:w="7149" w:type="dxa"/>
           </w:tcPr>
           <w:p>
+            <w:pPr>
+              <w:jc w:val="both"/>
+            </w:pPr>
             <w:r>
               <w:t>Summary of changes</w:t>
             </w:r>
@@ -141,6 +179,9 @@
             <w:tcW w:w="959" w:type="dxa"/>
           </w:tcPr>
           <w:p>
+            <w:pPr>
+              <w:jc w:val="both"/>
+            </w:pPr>
             <w:r>
               <w:t>1</w:t>
             </w:r>
@@ -151,6 +192,9 @@
             <w:tcW w:w="1134" w:type="dxa"/>
           </w:tcPr>
           <w:p>
+            <w:pPr>
+              <w:jc w:val="both"/>
+            </w:pPr>
             <w:r>
               <w:t>2/19/2020</w:t>
             </w:r>
@@ -162,6 +206,7 @@
           </w:tcPr>
           <w:p>
             <w:pPr>
+              <w:jc w:val="both"/>
               <w:rPr>
                 <w:i/>
               </w:rPr>
@@ -180,19 +225,77 @@
           <w:tcPr>
             <w:tcW w:w="959" w:type="dxa"/>
           </w:tcPr>
-          <w:p/>
+          <w:p>
+            <w:pPr>
+              <w:jc w:val="both"/>
+            </w:pPr>
+            <w:r>
+              <w:t>2</w:t>
+            </w:r>
+          </w:p>
         </w:tc>
         <w:tc>
           <w:tcPr>
             <w:tcW w:w="1134" w:type="dxa"/>
           </w:tcPr>
-          <w:p/>
+          <w:p>
+            <w:pPr>
+              <w:jc w:val="both"/>
+            </w:pPr>
+            <w:r>
+              <w:t>3/24/2020</w:t>
+            </w:r>
+          </w:p>
         </w:tc>
         <w:tc>
           <w:tcPr>
             <w:tcW w:w="7149" w:type="dxa"/>
           </w:tcPr>
-          <w:p/>
+          <w:p>
+            <w:pPr>
+              <w:jc w:val="both"/>
+              <w:rPr>
+                <w:i/>
+                <w:iCs/>
+              </w:rPr>
+            </w:pPr>
+            <w:r>
+              <w:rPr>
+                <w:i/>
+                <w:iCs/>
+              </w:rPr>
+              <w:t xml:space="preserve">Added new attributes to ERD, </w:t>
+            </w:r>
+            <w:r>
+              <w:rPr>
+                <w:i/>
+                <w:iCs/>
+              </w:rPr>
+              <w:t>updated final submission date to 19</w:t>
+            </w:r>
+            <w:r>
+              <w:rPr>
+                <w:i/>
+                <w:iCs/>
+                <w:vertAlign w:val="superscript"/>
+              </w:rPr>
+              <w:t>th</w:t>
+            </w:r>
+            <w:r>
+              <w:rPr>
+                <w:i/>
+                <w:iCs/>
+              </w:rPr>
+              <w:t xml:space="preserve"> June and calculated new estimated budget that incorporates the 4 weeks extension time period</w:t>
+            </w:r>
+            <w:r>
+              <w:rPr>
+                <w:i/>
+                <w:iCs/>
+              </w:rPr>
+              <w:t>, removed taiga.io from collaboration tools as it was more than sufficient collaborating using slack, github.</w:t>
+            </w:r>
+          </w:p>
         </w:tc>
       </w:tr>
       <w:tr>
@@ -200,24 +303,43 @@
           <w:tcPr>
             <w:tcW w:w="959" w:type="dxa"/>
           </w:tcPr>
-          <w:p/>
+          <w:p>
+            <w:pPr>
+              <w:jc w:val="both"/>
+            </w:pPr>
+          </w:p>
         </w:tc>
         <w:tc>
           <w:tcPr>
             <w:tcW w:w="1134" w:type="dxa"/>
           </w:tcPr>
-          <w:p/>
+          <w:p>
+            <w:pPr>
+              <w:jc w:val="both"/>
+            </w:pPr>
+          </w:p>
         </w:tc>
         <w:tc>
           <w:tcPr>
             <w:tcW w:w="7149" w:type="dxa"/>
           </w:tcPr>
-          <w:p/>
+          <w:p>
+            <w:pPr>
+              <w:jc w:val="both"/>
+            </w:pPr>
+          </w:p>
         </w:tc>
       </w:tr>
     </w:tbl>
-    <w:p/>
     <w:p>
+      <w:pPr>
+        <w:jc w:val="both"/>
+      </w:pPr>
+    </w:p>
+    <w:p>
+      <w:pPr>
+        <w:jc w:val="both"/>
+      </w:pPr>
       <w:r>
         <w:t xml:space="preserve">Project </w:t>
       </w:r>
@@ -244,6 +366,7 @@
           </w:tcPr>
           <w:p>
             <w:pPr>
+              <w:jc w:val="both"/>
               <w:rPr>
                 <w:rFonts w:ascii="Calibri" w:hAnsi="Calibri" w:cs="Calibri"/>
                 <w:color w:val="000000"/>
@@ -259,6 +382,7 @@
           </w:p>
           <w:p>
             <w:pPr>
+              <w:jc w:val="both"/>
               <w:rPr>
                 <w:rFonts w:ascii="Calibri" w:hAnsi="Calibri" w:cs="Calibri"/>
                 <w:color w:val="000000"/>
@@ -267,6 +391,7 @@
           </w:p>
           <w:p>
             <w:pPr>
+              <w:jc w:val="both"/>
               <w:rPr>
                 <w:rFonts w:ascii="Calibri" w:hAnsi="Calibri" w:cs="Calibri"/>
                 <w:color w:val="000000"/>
@@ -310,6 +435,7 @@
           </w:p>
           <w:p>
             <w:pPr>
+              <w:jc w:val="both"/>
               <w:rPr>
                 <w:rFonts w:ascii="Calibri" w:hAnsi="Calibri" w:cs="Calibri"/>
                 <w:color w:val="000000"/>
@@ -318,6 +444,7 @@
           </w:p>
           <w:p>
             <w:pPr>
+              <w:jc w:val="both"/>
               <w:rPr>
                 <w:rFonts w:ascii="Calibri" w:hAnsi="Calibri" w:cs="Calibri"/>
                 <w:color w:val="000000"/>
@@ -376,8 +503,15 @@
         </w:tc>
       </w:tr>
     </w:tbl>
-    <w:p/>
     <w:p>
+      <w:pPr>
+        <w:jc w:val="both"/>
+      </w:pPr>
+    </w:p>
+    <w:p>
+      <w:pPr>
+        <w:jc w:val="both"/>
+      </w:pPr>
       <w:r>
         <w:t xml:space="preserve">Project </w:t>
       </w:r>
@@ -406,6 +540,7 @@
                 <w:ilvl w:val="0"/>
                 <w:numId w:val="7"/>
               </w:numPr>
+              <w:jc w:val="both"/>
               <w:rPr>
                 <w:i/>
                 <w:sz w:val="20"/>
@@ -460,6 +595,7 @@
                 <w:ilvl w:val="0"/>
                 <w:numId w:val="7"/>
               </w:numPr>
+              <w:jc w:val="both"/>
               <w:rPr>
                 <w:i/>
                 <w:sz w:val="20"/>
@@ -498,6 +634,7 @@
                 <w:ilvl w:val="0"/>
                 <w:numId w:val="7"/>
               </w:numPr>
+              <w:jc w:val="both"/>
               <w:rPr>
                 <w:i/>
                 <w:sz w:val="20"/>
@@ -520,6 +657,7 @@
                 <w:ilvl w:val="0"/>
                 <w:numId w:val="7"/>
               </w:numPr>
+              <w:jc w:val="both"/>
               <w:rPr>
                 <w:i/>
                 <w:sz w:val="20"/>
@@ -542,6 +680,7 @@
                 <w:ilvl w:val="0"/>
                 <w:numId w:val="7"/>
               </w:numPr>
+              <w:jc w:val="both"/>
               <w:rPr>
                 <w:i/>
                 <w:sz w:val="20"/>
@@ -561,6 +700,7 @@
             <w:pPr>
               <w:pStyle w:val="ListParagraph"/>
               <w:ind w:left="1080"/>
+              <w:jc w:val="both"/>
               <w:rPr>
                 <w:i/>
                 <w:sz w:val="20"/>
@@ -577,6 +717,7 @@
           </w:tcPr>
           <w:p>
             <w:pPr>
+              <w:jc w:val="both"/>
               <w:rPr>
                 <w:i/>
                 <w:sz w:val="20"/>
@@ -607,6 +748,7 @@
                 <w:ilvl w:val="0"/>
                 <w:numId w:val="2"/>
               </w:numPr>
+              <w:jc w:val="both"/>
               <w:rPr>
                 <w:b/>
                 <w:bCs/>
@@ -633,6 +775,7 @@
                 <w:ilvl w:val="1"/>
                 <w:numId w:val="2"/>
               </w:numPr>
+              <w:jc w:val="both"/>
               <w:rPr>
                 <w:i/>
                 <w:sz w:val="20"/>
@@ -671,6 +814,7 @@
                 <w:ilvl w:val="1"/>
                 <w:numId w:val="2"/>
               </w:numPr>
+              <w:jc w:val="both"/>
               <w:rPr>
                 <w:i/>
                 <w:sz w:val="20"/>
@@ -693,6 +837,7 @@
                 <w:ilvl w:val="1"/>
                 <w:numId w:val="2"/>
               </w:numPr>
+              <w:jc w:val="both"/>
               <w:rPr>
                 <w:i/>
                 <w:sz w:val="20"/>
@@ -715,6 +860,7 @@
                 <w:ilvl w:val="1"/>
                 <w:numId w:val="2"/>
               </w:numPr>
+              <w:jc w:val="both"/>
               <w:rPr>
                 <w:i/>
                 <w:sz w:val="20"/>
@@ -745,6 +891,7 @@
                 <w:ilvl w:val="1"/>
                 <w:numId w:val="2"/>
               </w:numPr>
+              <w:jc w:val="both"/>
               <w:rPr>
                 <w:i/>
                 <w:sz w:val="20"/>
@@ -767,6 +914,7 @@
                 <w:ilvl w:val="1"/>
                 <w:numId w:val="2"/>
               </w:numPr>
+              <w:jc w:val="both"/>
               <w:rPr>
                 <w:i/>
                 <w:sz w:val="20"/>
@@ -789,6 +937,7 @@
                 <w:ilvl w:val="1"/>
                 <w:numId w:val="2"/>
               </w:numPr>
+              <w:jc w:val="both"/>
               <w:rPr>
                 <w:i/>
                 <w:sz w:val="20"/>
@@ -819,6 +968,7 @@
                 <w:ilvl w:val="1"/>
                 <w:numId w:val="2"/>
               </w:numPr>
+              <w:jc w:val="both"/>
               <w:rPr>
                 <w:i/>
                 <w:sz w:val="20"/>
@@ -849,18 +999,20 @@
                 <w:ilvl w:val="1"/>
                 <w:numId w:val="2"/>
               </w:numPr>
-              <w:rPr>
-                <w:i/>
-                <w:sz w:val="20"/>
-                <w:szCs w:val="20"/>
-              </w:rPr>
-            </w:pPr>
-            <w:r>
-              <w:rPr>
-                <w:i/>
-                <w:sz w:val="20"/>
-                <w:szCs w:val="20"/>
-              </w:rPr>
+              <w:jc w:val="both"/>
+              <w:rPr>
+                <w:i/>
+                <w:sz w:val="20"/>
+                <w:szCs w:val="20"/>
+              </w:rPr>
+            </w:pPr>
+            <w:r>
+              <w:rPr>
+                <w:i/>
+                <w:sz w:val="20"/>
+                <w:szCs w:val="20"/>
+              </w:rPr>
+              <w:lastRenderedPageBreak/>
               <w:t>Responsiveness feature on mobile devices and major web browsers</w:t>
             </w:r>
             <w:r>
@@ -887,6 +1039,7 @@
                 <w:ilvl w:val="1"/>
                 <w:numId w:val="2"/>
               </w:numPr>
+              <w:jc w:val="both"/>
               <w:rPr>
                 <w:i/>
                 <w:sz w:val="20"/>
@@ -917,6 +1070,7 @@
                 <w:ilvl w:val="1"/>
                 <w:numId w:val="2"/>
               </w:numPr>
+              <w:jc w:val="both"/>
               <w:rPr>
                 <w:i/>
                 <w:sz w:val="20"/>
@@ -939,6 +1093,7 @@
                 <w:ilvl w:val="0"/>
                 <w:numId w:val="2"/>
               </w:numPr>
+              <w:jc w:val="both"/>
               <w:rPr>
                 <w:b/>
                 <w:bCs/>
@@ -955,7 +1110,6 @@
                 <w:sz w:val="20"/>
                 <w:szCs w:val="20"/>
               </w:rPr>
-              <w:lastRenderedPageBreak/>
               <w:t>Trader Interface</w:t>
             </w:r>
           </w:p>
@@ -966,6 +1120,7 @@
                 <w:ilvl w:val="1"/>
                 <w:numId w:val="2"/>
               </w:numPr>
+              <w:jc w:val="both"/>
               <w:rPr>
                 <w:i/>
                 <w:sz w:val="20"/>
@@ -1076,6 +1231,7 @@
                 <w:ilvl w:val="1"/>
                 <w:numId w:val="2"/>
               </w:numPr>
+              <w:jc w:val="both"/>
               <w:rPr>
                 <w:i/>
                 <w:sz w:val="20"/>
@@ -1098,8 +1254,6 @@
               </w:rPr>
               <w:t>.</w:t>
             </w:r>
-            <w:bookmarkStart w:id="0" w:name="_GoBack"/>
-            <w:bookmarkEnd w:id="0"/>
           </w:p>
           <w:p>
             <w:pPr>
@@ -1108,6 +1262,7 @@
                 <w:ilvl w:val="1"/>
                 <w:numId w:val="2"/>
               </w:numPr>
+              <w:jc w:val="both"/>
               <w:rPr>
                 <w:i/>
                 <w:sz w:val="20"/>
@@ -1130,6 +1285,7 @@
                 <w:ilvl w:val="1"/>
                 <w:numId w:val="2"/>
               </w:numPr>
+              <w:jc w:val="both"/>
               <w:rPr>
                 <w:i/>
                 <w:sz w:val="20"/>
@@ -1152,6 +1308,7 @@
                 <w:ilvl w:val="1"/>
                 <w:numId w:val="2"/>
               </w:numPr>
+              <w:jc w:val="both"/>
               <w:rPr>
                 <w:i/>
                 <w:sz w:val="20"/>
@@ -1174,6 +1331,7 @@
                 <w:ilvl w:val="0"/>
                 <w:numId w:val="2"/>
               </w:numPr>
+              <w:jc w:val="both"/>
               <w:rPr>
                 <w:b/>
                 <w:bCs/>
@@ -1196,6 +1354,7 @@
           <w:p>
             <w:pPr>
               <w:pStyle w:val="ListParagraph"/>
+              <w:jc w:val="both"/>
               <w:rPr>
                 <w:i/>
                 <w:sz w:val="20"/>
@@ -1222,6 +1381,7 @@
           <w:p>
             <w:pPr>
               <w:pStyle w:val="ListParagraph"/>
+              <w:jc w:val="both"/>
               <w:rPr>
                 <w:i/>
                 <w:sz w:val="20"/>
@@ -1240,6 +1400,7 @@
           <w:p>
             <w:pPr>
               <w:pStyle w:val="ListParagraph"/>
+              <w:jc w:val="both"/>
               <w:rPr>
                 <w:i/>
                 <w:sz w:val="20"/>
@@ -1258,6 +1419,7 @@
           <w:p>
             <w:pPr>
               <w:pStyle w:val="ListParagraph"/>
+              <w:jc w:val="both"/>
               <w:rPr>
                 <w:i/>
                 <w:sz w:val="20"/>
@@ -1276,6 +1438,7 @@
           <w:p>
             <w:pPr>
               <w:pStyle w:val="ListParagraph"/>
+              <w:jc w:val="both"/>
               <w:rPr>
                 <w:i/>
                 <w:sz w:val="20"/>
@@ -1292,6 +1455,7 @@
           </w:tcPr>
           <w:p>
             <w:pPr>
+              <w:jc w:val="both"/>
               <w:rPr>
                 <w:i/>
                 <w:sz w:val="20"/>
@@ -1323,19 +1487,36 @@
                 <w:ilvl w:val="0"/>
                 <w:numId w:val="5"/>
               </w:numPr>
-              <w:rPr>
-                <w:i/>
-                <w:sz w:val="20"/>
-                <w:szCs w:val="20"/>
-              </w:rPr>
-            </w:pPr>
-            <w:r>
-              <w:rPr>
-                <w:i/>
-                <w:sz w:val="20"/>
-                <w:szCs w:val="20"/>
-              </w:rPr>
-              <w:t>Unique user interface for customer, trader and management</w:t>
+              <w:jc w:val="both"/>
+              <w:rPr>
+                <w:i/>
+                <w:sz w:val="20"/>
+                <w:szCs w:val="20"/>
+              </w:rPr>
+            </w:pPr>
+            <w:r>
+              <w:rPr>
+                <w:i/>
+                <w:sz w:val="20"/>
+                <w:szCs w:val="20"/>
+              </w:rPr>
+              <w:t xml:space="preserve">Unique user interface for customer, </w:t>
+            </w:r>
+            <w:r>
+              <w:rPr>
+                <w:i/>
+                <w:sz w:val="20"/>
+                <w:szCs w:val="20"/>
+              </w:rPr>
+              <w:t>trader,</w:t>
+            </w:r>
+            <w:r>
+              <w:rPr>
+                <w:i/>
+                <w:sz w:val="20"/>
+                <w:szCs w:val="20"/>
+              </w:rPr>
+              <w:t xml:space="preserve"> and management</w:t>
             </w:r>
             <w:r>
               <w:rPr>
@@ -1353,6 +1534,7 @@
                 <w:ilvl w:val="0"/>
                 <w:numId w:val="5"/>
               </w:numPr>
+              <w:jc w:val="both"/>
               <w:rPr>
                 <w:i/>
                 <w:sz w:val="20"/>
@@ -1371,8 +1553,15 @@
         </w:tc>
       </w:tr>
     </w:tbl>
-    <w:p/>
     <w:p>
+      <w:pPr>
+        <w:jc w:val="both"/>
+      </w:pPr>
+    </w:p>
+    <w:p>
+      <w:pPr>
+        <w:jc w:val="both"/>
+      </w:pPr>
       <w:r>
         <w:t>Duration</w:t>
       </w:r>
@@ -1393,6 +1582,7 @@
           </w:tcPr>
           <w:p>
             <w:pPr>
+              <w:jc w:val="both"/>
               <w:rPr>
                 <w:i/>
                 <w:sz w:val="20"/>
@@ -1443,6 +1633,7 @@
           </w:p>
           <w:p>
             <w:pPr>
+              <w:jc w:val="both"/>
               <w:rPr>
                 <w:i/>
                 <w:sz w:val="20"/>
@@ -1463,7 +1654,7 @@
                 <w:sz w:val="20"/>
                 <w:szCs w:val="20"/>
               </w:rPr>
-              <w:t>18</w:t>
+              <w:t>15</w:t>
             </w:r>
             <w:r>
               <w:rPr>
@@ -1480,24 +1671,49 @@
                 <w:sz w:val="20"/>
                 <w:szCs w:val="20"/>
               </w:rPr>
-              <w:t xml:space="preserve"> April 2020</w:t>
-            </w:r>
-          </w:p>
-          <w:p>
-            <w:pPr>
-              <w:rPr>
-                <w:i/>
-                <w:sz w:val="20"/>
-                <w:szCs w:val="20"/>
-              </w:rPr>
-            </w:pPr>
-            <w:r>
-              <w:rPr>
-                <w:i/>
-                <w:sz w:val="20"/>
-                <w:szCs w:val="20"/>
-              </w:rPr>
-              <w:t>Final submission – 3</w:t>
+              <w:t xml:space="preserve"> </w:t>
+            </w:r>
+            <w:r>
+              <w:rPr>
+                <w:i/>
+                <w:sz w:val="20"/>
+                <w:szCs w:val="20"/>
+              </w:rPr>
+              <w:t>May</w:t>
+            </w:r>
+            <w:r>
+              <w:rPr>
+                <w:i/>
+                <w:sz w:val="20"/>
+                <w:szCs w:val="20"/>
+              </w:rPr>
+              <w:t xml:space="preserve"> 2020</w:t>
+            </w:r>
+          </w:p>
+          <w:p>
+            <w:pPr>
+              <w:jc w:val="both"/>
+              <w:rPr>
+                <w:i/>
+                <w:sz w:val="20"/>
+                <w:szCs w:val="20"/>
+              </w:rPr>
+            </w:pPr>
+            <w:r>
+              <w:rPr>
+                <w:i/>
+                <w:sz w:val="20"/>
+                <w:szCs w:val="20"/>
+              </w:rPr>
+              <w:t xml:space="preserve">Final submission – </w:t>
+            </w:r>
+            <w:r>
+              <w:rPr>
+                <w:i/>
+                <w:sz w:val="20"/>
+                <w:szCs w:val="20"/>
+              </w:rPr>
+              <w:t>19</w:t>
             </w:r>
             <w:r>
               <w:rPr>
@@ -1506,23 +1722,42 @@
                 <w:szCs w:val="20"/>
                 <w:vertAlign w:val="superscript"/>
               </w:rPr>
-              <w:t>rd</w:t>
-            </w:r>
-            <w:r>
-              <w:rPr>
-                <w:i/>
-                <w:sz w:val="20"/>
-                <w:szCs w:val="20"/>
-              </w:rPr>
-              <w:t xml:space="preserve"> May 2020</w:t>
-            </w:r>
-          </w:p>
-          <w:p/>
+              <w:t>Th</w:t>
+            </w:r>
+            <w:r>
+              <w:rPr>
+                <w:i/>
+                <w:sz w:val="20"/>
+                <w:szCs w:val="20"/>
+              </w:rPr>
+              <w:t xml:space="preserve"> June</w:t>
+            </w:r>
+            <w:r>
+              <w:rPr>
+                <w:i/>
+                <w:sz w:val="20"/>
+                <w:szCs w:val="20"/>
+              </w:rPr>
+              <w:t xml:space="preserve"> 2020</w:t>
+            </w:r>
+          </w:p>
+          <w:p>
+            <w:pPr>
+              <w:jc w:val="both"/>
+            </w:pPr>
+          </w:p>
         </w:tc>
       </w:tr>
     </w:tbl>
-    <w:p/>
     <w:p>
+      <w:pPr>
+        <w:jc w:val="both"/>
+      </w:pPr>
+    </w:p>
+    <w:p>
+      <w:pPr>
+        <w:jc w:val="both"/>
+      </w:pPr>
       <w:r>
         <w:t>Estimated Budget</w:t>
       </w:r>
@@ -1542,21 +1777,42 @@
             <w:tcW w:w="9242" w:type="dxa"/>
           </w:tcPr>
           <w:p>
+            <w:pPr>
+              <w:jc w:val="both"/>
+            </w:pPr>
             <w:r>
               <w:t>No initial hardware requirements.</w:t>
             </w:r>
           </w:p>
           <w:p>
-            <w:r>
-              <w:t>Hours per week per person 8-10</w:t>
-            </w:r>
-          </w:p>
-          <w:p>
+            <w:pPr>
+              <w:jc w:val="both"/>
+            </w:pPr>
+            <w:r>
+              <w:t xml:space="preserve">Hours per week per person </w:t>
+            </w:r>
+            <w:r>
+              <w:t>6</w:t>
+            </w:r>
+            <w:r>
+              <w:t>-</w:t>
+            </w:r>
+            <w:r>
+              <w:t>7</w:t>
+            </w:r>
+          </w:p>
+          <w:p>
+            <w:pPr>
+              <w:jc w:val="both"/>
+            </w:pPr>
             <w:r>
               <w:t>Team of 5</w:t>
             </w:r>
           </w:p>
           <w:p>
+            <w:pPr>
+              <w:jc w:val="both"/>
+            </w:pPr>
             <w:r>
               <w:t>Hence</w:t>
             </w:r>
@@ -1564,14 +1820,63 @@
               <w:t>,</w:t>
             </w:r>
             <w:r>
-              <w:t xml:space="preserve"> total hours min: 8*5*12 =480 hours max: 10*5*12= 600hours</w:t>
+              <w:t xml:space="preserve"> total hours min: </w:t>
+            </w:r>
+            <w:r>
+              <w:t>6</w:t>
+            </w:r>
+            <w:r>
+              <w:t>*5*1</w:t>
+            </w:r>
+            <w:r>
+              <w:t>6</w:t>
+            </w:r>
+            <w:r>
+              <w:t xml:space="preserve"> =</w:t>
+            </w:r>
+            <w:r>
+              <w:t xml:space="preserve"> </w:t>
+            </w:r>
+            <w:r>
+              <w:t xml:space="preserve">480 hours max: </w:t>
+            </w:r>
+            <w:r>
+              <w:t>7</w:t>
+            </w:r>
+            <w:r>
+              <w:t>*5*1</w:t>
+            </w:r>
+            <w:r>
+              <w:t>6</w:t>
+            </w:r>
+            <w:r>
+              <w:t xml:space="preserve"> </w:t>
+            </w:r>
+            <w:r>
+              <w:t xml:space="preserve">= </w:t>
+            </w:r>
+            <w:r>
+              <w:t>560</w:t>
+            </w:r>
+            <w:r>
+              <w:t xml:space="preserve"> </w:t>
+            </w:r>
+            <w:r>
+              <w:t>hours</w:t>
             </w:r>
           </w:p>
         </w:tc>
       </w:tr>
     </w:tbl>
-    <w:p/>
     <w:p>
+      <w:pPr>
+        <w:jc w:val="both"/>
+      </w:pPr>
+    </w:p>
+    <w:p>
+      <w:pPr>
+        <w:jc w:val="both"/>
+      </w:pPr>
       <w:r>
         <w:t>Roles and Responsibilities</w:t>
       </w:r>
@@ -1596,6 +1901,7 @@
           </w:tcPr>
           <w:p>
             <w:pPr>
+              <w:jc w:val="both"/>
               <w:rPr>
                 <w:b/>
                 <w:bCs/>
@@ -1616,6 +1922,7 @@
           </w:tcPr>
           <w:p>
             <w:pPr>
+              <w:jc w:val="both"/>
               <w:rPr>
                 <w:b/>
                 <w:bCs/>
@@ -1651,6 +1958,7 @@
               <w:tabs>
                 <w:tab w:val="left" w:pos="828"/>
               </w:tabs>
+              <w:jc w:val="both"/>
               <w:rPr>
                 <w:iCs/>
               </w:rPr>
@@ -1667,6 +1975,7 @@
               <w:tabs>
                 <w:tab w:val="left" w:pos="828"/>
               </w:tabs>
+              <w:jc w:val="both"/>
               <w:rPr>
                 <w:i/>
               </w:rPr>
@@ -1685,6 +1994,7 @@
           </w:tcPr>
           <w:p>
             <w:pPr>
+              <w:jc w:val="both"/>
               <w:rPr>
                 <w:iCs/>
               </w:rPr>
@@ -1734,6 +2044,7 @@
           </w:p>
           <w:p>
             <w:pPr>
+              <w:jc w:val="both"/>
               <w:rPr>
                 <w:i/>
               </w:rPr>
@@ -1750,6 +2061,9 @@
             <w:tcW w:w="3081" w:type="dxa"/>
           </w:tcPr>
           <w:p>
+            <w:pPr>
+              <w:jc w:val="both"/>
+            </w:pPr>
             <w:r>
               <w:t>Dipesh B</w:t>
             </w:r>
@@ -1769,6 +2083,9 @@
             <w:tcW w:w="6558" w:type="dxa"/>
           </w:tcPr>
           <w:p>
+            <w:pPr>
+              <w:jc w:val="both"/>
+            </w:pPr>
             <w:r>
               <w:t>Specialist</w:t>
             </w:r>
@@ -1799,6 +2116,9 @@
             <w:tcW w:w="3081" w:type="dxa"/>
           </w:tcPr>
           <w:p>
+            <w:pPr>
+              <w:jc w:val="both"/>
+            </w:pPr>
             <w:r>
               <w:t>Kadamber Verma</w:t>
             </w:r>
@@ -1809,6 +2129,9 @@
             <w:tcW w:w="6558" w:type="dxa"/>
           </w:tcPr>
           <w:p>
+            <w:pPr>
+              <w:jc w:val="both"/>
+            </w:pPr>
             <w:r>
               <w:t>Implementor</w:t>
             </w:r>
@@ -1836,6 +2159,9 @@
             <w:tcW w:w="3081" w:type="dxa"/>
           </w:tcPr>
           <w:p>
+            <w:pPr>
+              <w:jc w:val="both"/>
+            </w:pPr>
             <w:r>
               <w:t>Rajbir Chand</w:t>
             </w:r>
@@ -1846,6 +2172,9 @@
             <w:tcW w:w="6558" w:type="dxa"/>
           </w:tcPr>
           <w:p>
+            <w:pPr>
+              <w:jc w:val="both"/>
+            </w:pPr>
             <w:r>
               <w:t>Shaper</w:t>
             </w:r>
@@ -1873,6 +2202,9 @@
             <w:tcW w:w="3081" w:type="dxa"/>
           </w:tcPr>
           <w:p>
+            <w:pPr>
+              <w:jc w:val="both"/>
+            </w:pPr>
             <w:r>
               <w:t>Sushant Tiwari</w:t>
             </w:r>
@@ -1883,6 +2215,9 @@
             <w:tcW w:w="6558" w:type="dxa"/>
           </w:tcPr>
           <w:p>
+            <w:pPr>
+              <w:jc w:val="both"/>
+            </w:pPr>
             <w:r>
               <w:t>Team worker</w:t>
             </w:r>
@@ -1899,8 +2234,15 @@
         </w:tc>
       </w:tr>
     </w:tbl>
-    <w:p/>
     <w:p>
+      <w:pPr>
+        <w:jc w:val="both"/>
+      </w:pPr>
+    </w:p>
+    <w:p>
+      <w:pPr>
+        <w:jc w:val="both"/>
+      </w:pPr>
       <w:r>
         <w:t>Communication and Collaboration Tools</w:t>
       </w:r>
@@ -1926,6 +2268,7 @@
                 <w:ilvl w:val="0"/>
                 <w:numId w:val="1"/>
               </w:numPr>
+              <w:jc w:val="both"/>
               <w:rPr>
                 <w:i/>
                 <w:sz w:val="20"/>
@@ -1990,6 +2333,7 @@
                 <w:ilvl w:val="0"/>
                 <w:numId w:val="1"/>
               </w:numPr>
+              <w:jc w:val="both"/>
               <w:rPr>
                 <w:i/>
                 <w:sz w:val="20"/>
@@ -2030,6 +2374,7 @@
                 <w:ilvl w:val="0"/>
                 <w:numId w:val="1"/>
               </w:numPr>
+              <w:jc w:val="both"/>
               <w:rPr>
                 <w:i/>
                 <w:sz w:val="20"/>
@@ -2078,6 +2423,7 @@
                 <w:ilvl w:val="0"/>
                 <w:numId w:val="1"/>
               </w:numPr>
+              <w:jc w:val="both"/>
               <w:rPr>
                 <w:i/>
                 <w:sz w:val="20"/>
@@ -2128,48 +2474,7 @@
                 <w:ilvl w:val="0"/>
                 <w:numId w:val="1"/>
               </w:numPr>
-              <w:rPr>
-                <w:i/>
-                <w:sz w:val="20"/>
-                <w:szCs w:val="20"/>
-              </w:rPr>
-            </w:pPr>
-            <w:r>
-              <w:rPr>
-                <w:b/>
-                <w:bCs/>
-                <w:i/>
-                <w:sz w:val="20"/>
-                <w:szCs w:val="20"/>
-              </w:rPr>
-              <w:t>Taiga</w:t>
-            </w:r>
-            <w:r>
-              <w:rPr>
-                <w:b/>
-                <w:bCs/>
-                <w:i/>
-                <w:sz w:val="20"/>
-                <w:szCs w:val="20"/>
-              </w:rPr>
-              <w:t>.io</w:t>
-            </w:r>
-            <w:r>
-              <w:rPr>
-                <w:i/>
-                <w:sz w:val="20"/>
-                <w:szCs w:val="20"/>
-              </w:rPr>
-              <w:t xml:space="preserve"> – For project progress tracking. </w:t>
-            </w:r>
-          </w:p>
-          <w:p>
-            <w:pPr>
-              <w:pStyle w:val="ListParagraph"/>
-              <w:numPr>
-                <w:ilvl w:val="0"/>
-                <w:numId w:val="1"/>
-              </w:numPr>
+              <w:jc w:val="both"/>
               <w:rPr>
                 <w:i/>
                 <w:sz w:val="20"/>
@@ -2214,7 +2519,11 @@
         </w:tc>
       </w:tr>
     </w:tbl>
-    <w:p/>
+    <w:p>
+      <w:pPr>
+        <w:jc w:val="both"/>
+      </w:pPr>
+    </w:p>
     <w:sectPr>
       <w:pgSz w:w="11906" w:h="16838"/>
       <w:pgMar w:top="1440" w:right="1440" w:bottom="1440" w:left="1440" w:header="708" w:footer="708" w:gutter="0"/>
@@ -2226,7 +2535,7 @@
 </file>
 
 <file path=word/numbering.xml><?xml version="1.0" encoding="utf-8"?>
-<w:numbering xmlns:wpc="http://schemas.microsoft.com/office/word/2010/wordprocessingCanvas" xmlns:cx="http://schemas.microsoft.com/office/drawing/2014/chartex" xmlns:cx1="http://schemas.microsoft.com/office/drawing/2015/9/8/chartex" xmlns:cx2="http://schemas.microsoft.com/office/drawing/2015/10/21/chartex" xmlns:cx3="http://schemas.microsoft.com/office/drawing/2016/5/9/chartex" xmlns:cx4="http://schemas.microsoft.com/office/drawing/2016/5/10/chartex" xmlns:cx5="http://schemas.microsoft.com/office/drawing/2016/5/11/chartex" xmlns:cx6="http://schemas.microsoft.com/office/drawing/2016/5/12/chartex" xmlns:cx7="http://schemas.microsoft.com/office/drawing/2016/5/13/chartex" xmlns:cx8="http://schemas.microsoft.com/office/drawing/2016/5/14/chartex" xmlns:mc="http://schemas.openxmlformats.org/markup-compatibility/2006" xmlns:aink="http://schemas.microsoft.com/office/drawing/2016/ink" xmlns:am3d="http://schemas.microsoft.com/office/drawing/2017/model3d" xmlns:o="urn:schemas-microsoft-com:office:office" xmlns:r="http://schemas.openxmlformats.org/officeDocument/2006/relationships" xmlns:m="http://schemas.openxmlformats.org/officeDocument/2006/math" xmlns:v="urn:schemas-microsoft-com:vml" xmlns:wp14="http://schemas.microsoft.com/office/word/2010/wordprocessingDrawing" xmlns:wp="http://schemas.openxmlformats.org/drawingml/2006/wordprocessingDrawing" xmlns:w10="urn:schemas-microsoft-com:office:word" xmlns:w="http://schemas.openxmlformats.org/wordprocessingml/2006/main" xmlns:w14="http://schemas.microsoft.com/office/word/2010/wordml" xmlns:w15="http://schemas.microsoft.com/office/word/2012/wordml" xmlns:w16cid="http://schemas.microsoft.com/office/word/2016/wordml/cid" xmlns:w16se="http://schemas.microsoft.com/office/word/2015/wordml/symex" xmlns:wpg="http://schemas.microsoft.com/office/word/2010/wordprocessingGroup" xmlns:wpi="http://schemas.microsoft.com/office/word/2010/wordprocessingInk" xmlns:wne="http://schemas.microsoft.com/office/word/2006/wordml" xmlns:wps="http://schemas.microsoft.com/office/word/2010/wordprocessingShape" mc:Ignorable="w14 w15 w16se w16cid wp14">
+<w:numbering xmlns:wpc="http://schemas.microsoft.com/office/word/2010/wordprocessingCanvas" xmlns:cx="http://schemas.microsoft.com/office/drawing/2014/chartex" xmlns:cx1="http://schemas.microsoft.com/office/drawing/2015/9/8/chartex" xmlns:cx2="http://schemas.microsoft.com/office/drawing/2015/10/21/chartex" xmlns:cx3="http://schemas.microsoft.com/office/drawing/2016/5/9/chartex" xmlns:cx4="http://schemas.microsoft.com/office/drawing/2016/5/10/chartex" xmlns:cx5="http://schemas.microsoft.com/office/drawing/2016/5/11/chartex" xmlns:cx6="http://schemas.microsoft.com/office/drawing/2016/5/12/chartex" xmlns:cx7="http://schemas.microsoft.com/office/drawing/2016/5/13/chartex" xmlns:cx8="http://schemas.microsoft.com/office/drawing/2016/5/14/chartex" xmlns:mc="http://schemas.openxmlformats.org/markup-compatibility/2006" xmlns:aink="http://schemas.microsoft.com/office/drawing/2016/ink" xmlns:am3d="http://schemas.microsoft.com/office/drawing/2017/model3d" xmlns:o="urn:schemas-microsoft-com:office:office" xmlns:r="http://schemas.openxmlformats.org/officeDocument/2006/relationships" xmlns:m="http://schemas.openxmlformats.org/officeDocument/2006/math" xmlns:v="urn:schemas-microsoft-com:vml" xmlns:wp14="http://schemas.microsoft.com/office/word/2010/wordprocessingDrawing" xmlns:wp="http://schemas.openxmlformats.org/drawingml/2006/wordprocessingDrawing" xmlns:w10="urn:schemas-microsoft-com:office:word" xmlns:w="http://schemas.openxmlformats.org/wordprocessingml/2006/main" xmlns:w14="http://schemas.microsoft.com/office/word/2010/wordml" xmlns:w15="http://schemas.microsoft.com/office/word/2012/wordml" xmlns:w16cex="http://schemas.microsoft.com/office/word/2018/wordml/cex" xmlns:w16cid="http://schemas.microsoft.com/office/word/2016/wordml/cid" xmlns:w16="http://schemas.microsoft.com/office/word/2018/wordml" xmlns:w16se="http://schemas.microsoft.com/office/word/2015/wordml/symex" xmlns:wpg="http://schemas.microsoft.com/office/word/2010/wordprocessingGroup" xmlns:wpi="http://schemas.microsoft.com/office/word/2010/wordprocessingInk" xmlns:wne="http://schemas.microsoft.com/office/word/2006/wordml" xmlns:wps="http://schemas.microsoft.com/office/word/2010/wordprocessingShape" mc:Ignorable="w14 w15 w16se w16cid w16 w16cex wp14">
   <w:abstractNum w:abstractNumId="0" w15:restartNumberingAfterBreak="0">
     <w:nsid w:val="2ABD54C7"/>
     <w:multiLevelType w:val="hybridMultilevel"/>
@@ -2924,7 +3233,7 @@
 </file>
 
 <file path=word/styles.xml><?xml version="1.0" encoding="utf-8"?>
-<w:styles xmlns:mc="http://schemas.openxmlformats.org/markup-compatibility/2006" xmlns:r="http://schemas.openxmlformats.org/officeDocument/2006/relationships" xmlns:w="http://schemas.openxmlformats.org/wordprocessingml/2006/main" xmlns:w14="http://schemas.microsoft.com/office/word/2010/wordml" xmlns:w15="http://schemas.microsoft.com/office/word/2012/wordml" xmlns:w16cid="http://schemas.microsoft.com/office/word/2016/wordml/cid" xmlns:w16se="http://schemas.microsoft.com/office/word/2015/wordml/symex" mc:Ignorable="w14 w15 w16se w16cid">
+<w:styles xmlns:mc="http://schemas.openxmlformats.org/markup-compatibility/2006" xmlns:r="http://schemas.openxmlformats.org/officeDocument/2006/relationships" xmlns:w="http://schemas.openxmlformats.org/wordprocessingml/2006/main" xmlns:w14="http://schemas.microsoft.com/office/word/2010/wordml" xmlns:w15="http://schemas.microsoft.com/office/word/2012/wordml" xmlns:w16cex="http://schemas.microsoft.com/office/word/2018/wordml/cex" xmlns:w16cid="http://schemas.microsoft.com/office/word/2016/wordml/cid" xmlns:w16="http://schemas.microsoft.com/office/word/2018/wordml" xmlns:w16se="http://schemas.microsoft.com/office/word/2015/wordml/symex" mc:Ignorable="w14 w15 w16se w16cid w16 w16cex">
   <w:docDefaults>
     <w:rPrDefault>
       <w:rPr>

</xml_diff>